<commit_message>
Adding modification from linux
</commit_message>
<xml_diff>
--- a/2ch/translated sources.docx
+++ b/2ch/translated sources.docx
@@ -2291,8 +2291,6 @@
         </w:rPr>
         <w:fldChar w:fldCharType="end"/>
       </w:r>
-      <w:bookmarkStart w:id="18" w:name="_GoBack"/>
-      <w:bookmarkEnd w:id="18"/>
     </w:p>
     <w:p>
       <w:pPr>
@@ -3011,89 +3009,190 @@
         </w:rPr>
         <w:t>Definisi, Penemu, Filosofi</w:t>
       </w:r>
-      <w:r>
-        <w:rPr>
-          <w:rFonts w:hint="default" w:asciiTheme="minorAscii" w:hAnsiTheme="minorAscii"/>
-          <w:b w:val="0"/>
-          <w:i w:val="0"/>
-          <w:caps w:val="0"/>
-          <w:smallCaps w:val="0"/>
-          <w:color w:val="24292E"/>
-          <w:spacing w:val="0"/>
-          <w:sz w:val="24"/>
-        </w:rPr>
-        <w:br w:type="textWrapping"/>
-      </w:r>
-      <w:r>
-        <w:rPr>
-          <w:rFonts w:hint="default" w:asciiTheme="minorAscii" w:hAnsiTheme="minorAscii"/>
-          <w:b w:val="0"/>
-          <w:i w:val="0"/>
-          <w:caps w:val="0"/>
-          <w:smallCaps w:val="0"/>
-          <w:color w:val="24292E"/>
-          <w:spacing w:val="0"/>
-          <w:sz w:val="24"/>
-        </w:rPr>
-        <w:t>Liquid Haskell merupakan sebuah </w:t>
-      </w:r>
-      <w:r>
-        <w:rPr>
-          <w:rStyle w:val="12"/>
-          <w:rFonts w:hint="default" w:asciiTheme="minorAscii" w:hAnsiTheme="minorAscii"/>
-          <w:b w:val="0"/>
-          <w:i w:val="0"/>
-          <w:caps w:val="0"/>
-          <w:smallCaps w:val="0"/>
-          <w:color w:val="24292E"/>
-          <w:spacing w:val="0"/>
-          <w:sz w:val="24"/>
-        </w:rPr>
-        <w:t>type-checker</w:t>
-      </w:r>
-      <w:r>
-        <w:rPr>
-          <w:rFonts w:hint="default" w:asciiTheme="minorAscii" w:hAnsiTheme="minorAscii"/>
-          <w:b w:val="0"/>
-          <w:i w:val="0"/>
-          <w:caps w:val="0"/>
-          <w:smallCaps w:val="0"/>
-          <w:color w:val="24292E"/>
-          <w:spacing w:val="0"/>
-          <w:sz w:val="24"/>
-        </w:rPr>
-        <w:t> untuk bahasa fungsional Haskell yang bertujuan untuk membantu memudahkan pemrogram untuk memverifikasi program mereka dengan usaha sesedikit mungkin. Untuk itu </w:t>
-      </w:r>
-      <w:r>
-        <w:rPr>
-          <w:rStyle w:val="12"/>
-          <w:rFonts w:hint="default" w:asciiTheme="minorAscii" w:hAnsiTheme="minorAscii"/>
-          <w:b w:val="0"/>
-          <w:i w:val="0"/>
-          <w:caps w:val="0"/>
-          <w:smallCaps w:val="0"/>
-          <w:color w:val="24292E"/>
-          <w:spacing w:val="0"/>
-          <w:sz w:val="24"/>
-        </w:rPr>
-        <w:t>type-checker</w:t>
-      </w:r>
-      <w:r>
-        <w:rPr>
-          <w:rFonts w:hint="default" w:asciiTheme="minorAscii" w:hAnsiTheme="minorAscii"/>
-          <w:b w:val="0"/>
-          <w:i w:val="0"/>
-          <w:caps w:val="0"/>
-          <w:smallCaps w:val="0"/>
-          <w:color w:val="24292E"/>
-          <w:spacing w:val="0"/>
-          <w:sz w:val="24"/>
-        </w:rPr>
-        <w:t> ini menggunakan sebuah teknologi bernama </w:t>
-      </w:r>
-      <w:r>
-        <w:rPr>
-          <w:rStyle w:val="12"/>
+    </w:p>
+    <w:p>
+      <w:pPr>
+        <w:pStyle w:val="4"/>
+        <w:widowControl/>
+        <w:numPr>
+          <w:ilvl w:val="0"/>
+          <w:numId w:val="5"/>
+        </w:numPr>
+        <w:bidi w:val="0"/>
+        <w:spacing w:before="0" w:after="240" w:line="480" w:lineRule="auto"/>
+        <w:ind w:left="707" w:firstLine="0"/>
+        <w:jc w:val="both"/>
+        <w:rPr>
+          <w:rFonts w:hint="default" w:asciiTheme="minorAscii" w:hAnsiTheme="minorAscii"/>
+          <w:lang w:val="en"/>
+        </w:rPr>
+      </w:pPr>
+      <w:r>
+        <w:rPr>
+          <w:rFonts w:hint="default" w:asciiTheme="minorAscii" w:hAnsiTheme="minorAscii"/>
+          <w:lang w:val="en"/>
+        </w:rPr>
+        <w:t xml:space="preserve">Liquid Haskell merupakah sebuah kerangka kerja untuk membubuhi program Haskell dengan </w:t>
+      </w:r>
+      <w:r>
+        <w:rPr>
+          <w:rFonts w:hint="default" w:asciiTheme="minorAscii" w:hAnsiTheme="minorAscii"/>
+          <w:i/>
+          <w:iCs/>
+          <w:lang w:val="en"/>
+        </w:rPr>
+        <w:t xml:space="preserve">refinement types </w:t>
+      </w:r>
+      <w:r>
+        <w:rPr>
+          <w:rFonts w:hint="default" w:asciiTheme="minorAscii" w:hAnsiTheme="minorAscii"/>
+          <w:i w:val="0"/>
+          <w:iCs w:val="0"/>
+          <w:lang w:val="en"/>
+        </w:rPr>
+        <w:t xml:space="preserve">yang merupakan tipe yang diiringi dengan predikat. Predikat tersebut ditulis dalam bahasa logika yang bisa diselesaikan yang memungkinkan penggunaan </w:t>
+      </w:r>
+      <w:r>
+        <w:rPr>
+          <w:rFonts w:hint="default" w:asciiTheme="minorAscii" w:hAnsiTheme="minorAscii"/>
+          <w:i/>
+          <w:iCs/>
+          <w:lang w:val="en"/>
+        </w:rPr>
+        <w:t xml:space="preserve">SMT solver </w:t>
+      </w:r>
+      <w:r>
+        <w:rPr>
+          <w:rFonts w:hint="default" w:asciiTheme="minorAscii" w:hAnsiTheme="minorAscii"/>
+          <w:i w:val="0"/>
+          <w:iCs w:val="0"/>
+          <w:lang w:val="en"/>
+        </w:rPr>
+        <w:t xml:space="preserve">untuk menyelesaikan permasalahan logika tersebut. </w:t>
+      </w:r>
+      <w:r>
+        <w:rPr>
+          <w:rFonts w:hint="default" w:asciiTheme="minorAscii" w:hAnsiTheme="minorAscii"/>
+          <w:lang w:val="en"/>
+        </w:rPr>
+        <w:t>Liquid Haskell bertujuan untuk membantu memudahkan pemrogram untuk memverifikasi program mereka dengan usaha sesedikit mungkin. Dengan memanfaatkan penggunaan SMT solver untuk menentukan keabsahan refinement types dalam program, tidaklah lagi diperlukan waktu yang panjang untuk memverifikasi program dengan menuliskan persamaan matematika dengan tangan karena hal itu sudah bisa ditangani oleh komputer.</w:t>
+      </w:r>
+    </w:p>
+    <w:p>
+      <w:pPr>
+        <w:pStyle w:val="4"/>
+        <w:widowControl/>
+        <w:numPr>
+          <w:ilvl w:val="0"/>
+          <w:numId w:val="5"/>
+        </w:numPr>
+        <w:bidi w:val="0"/>
+        <w:spacing w:before="0" w:after="240" w:line="480" w:lineRule="auto"/>
+        <w:ind w:left="707" w:firstLine="0"/>
+        <w:jc w:val="both"/>
+        <w:rPr>
+          <w:rFonts w:hint="default" w:asciiTheme="minorAscii" w:hAnsiTheme="minorAscii"/>
+          <w:lang w:val="en"/>
+        </w:rPr>
+      </w:pPr>
+      <w:r>
+        <w:rPr>
+          <w:rFonts w:hint="default" w:asciiTheme="minorAscii" w:hAnsiTheme="minorAscii"/>
+          <w:lang w:val="en"/>
+        </w:rPr>
+        <w:t xml:space="preserve">Liquid Haskell menggunakan sintaks </w:t>
+      </w:r>
+      <w:r>
+        <w:rPr>
+          <w:rFonts w:hint="default" w:asciiTheme="minorAscii" w:hAnsiTheme="minorAscii"/>
+          <w:i/>
+          <w:iCs/>
+          <w:lang w:val="en"/>
+        </w:rPr>
+        <w:t xml:space="preserve">refinement types </w:t>
+      </w:r>
+      <w:r>
+        <w:rPr>
+          <w:rFonts w:hint="default" w:asciiTheme="minorAscii" w:hAnsiTheme="minorAscii"/>
+          <w:i w:val="0"/>
+          <w:iCs w:val="0"/>
+          <w:lang w:val="en"/>
+        </w:rPr>
+        <w:t>khusus bernama Liquid Types yang dituliskan oleh pemrogram dalam masukan didalam komen Haskell dalam bentuk {-@ Liquid Types @-}. Komen ini tidak akan dibaca oleh kompilator Haskell dan hanya akan diproses oleh Liquid Haskell. Liquid Haskel pertama-tama akan menganalisis program Haskell</w:t>
+      </w:r>
+      <w:bookmarkStart w:id="18" w:name="_GoBack"/>
+      <w:bookmarkEnd w:id="18"/>
+      <w:r>
+        <w:rPr>
+          <w:rFonts w:hint="default" w:asciiTheme="minorAscii" w:hAnsiTheme="minorAscii"/>
+          <w:i w:val="0"/>
+          <w:iCs w:val="0"/>
+          <w:lang w:val="en"/>
+        </w:rPr>
+        <w:t xml:space="preserve"> dengan menggunakan kompilator Haskell GHC dan mengubahnya menjadi representasi internal Haskell yang disebut juga sebagai “Core”. Kemudian Liquid Haskell akan menganalisis </w:t>
+      </w:r>
+      <w:r>
+        <w:rPr>
+          <w:rFonts w:hint="default" w:asciiTheme="minorAscii" w:hAnsiTheme="minorAscii"/>
+          <w:i/>
+          <w:iCs/>
+          <w:lang w:val="en"/>
+        </w:rPr>
+        <w:t xml:space="preserve">refinement type </w:t>
+      </w:r>
+      <w:r>
+        <w:rPr>
+          <w:rFonts w:hint="default" w:asciiTheme="minorAscii" w:hAnsiTheme="minorAscii"/>
+          <w:i w:val="0"/>
+          <w:iCs w:val="0"/>
+          <w:lang w:val="en"/>
+        </w:rPr>
+        <w:t xml:space="preserve">yang sudah diberikan dan menghasilkan batasan-batasan tipe. Pada akhirnya batasan-batasan tipe itu akan dianalisis dengan bantuan </w:t>
+      </w:r>
+      <w:r>
+        <w:rPr>
+          <w:rFonts w:hint="default" w:asciiTheme="minorAscii" w:hAnsiTheme="minorAscii"/>
+          <w:i/>
+          <w:iCs/>
+          <w:lang w:val="en"/>
+        </w:rPr>
+        <w:t xml:space="preserve">SMT solver </w:t>
+      </w:r>
+      <w:r>
+        <w:rPr>
+          <w:rFonts w:hint="default" w:asciiTheme="minorAscii" w:hAnsiTheme="minorAscii"/>
+          <w:i w:val="0"/>
+          <w:iCs w:val="0"/>
+          <w:lang w:val="en"/>
+        </w:rPr>
+        <w:t>seperti Z3 atau CVC4.</w:t>
+      </w:r>
+    </w:p>
+    <w:p>
+      <w:pPr>
+        <w:pStyle w:val="4"/>
+        <w:widowControl/>
+        <w:numPr>
+          <w:ilvl w:val="0"/>
+          <w:numId w:val="5"/>
+        </w:numPr>
+        <w:bidi w:val="0"/>
+        <w:spacing w:before="0" w:after="240" w:line="480" w:lineRule="auto"/>
+        <w:ind w:left="707" w:firstLine="0"/>
+        <w:jc w:val="both"/>
+        <w:rPr>
+          <w:rFonts w:hint="default" w:asciiTheme="minorAscii" w:hAnsiTheme="minorAscii"/>
+          <w:b w:val="0"/>
+          <w:i w:val="0"/>
+          <w:caps w:val="0"/>
+          <w:smallCaps w:val="0"/>
+          <w:color w:val="24292E"/>
+          <w:spacing w:val="0"/>
+          <w:sz w:val="24"/>
+        </w:rPr>
+      </w:pPr>
+      <w:r>
+        <w:rPr>
           <w:rFonts w:hint="default" w:asciiTheme="minorAscii" w:hAnsiTheme="minorAscii"/>
           <w:b w:val="0"/>
           <w:i w:val="0"/>
@@ -3105,73 +3204,6 @@
         </w:rPr>
         <w:t>Liquid Types</w:t>
       </w:r>
-      <w:r>
-        <w:rPr>
-          <w:rFonts w:hint="default" w:asciiTheme="minorAscii" w:hAnsiTheme="minorAscii"/>
-          <w:b w:val="0"/>
-          <w:i w:val="0"/>
-          <w:caps w:val="0"/>
-          <w:smallCaps w:val="0"/>
-          <w:color w:val="24292E"/>
-          <w:spacing w:val="0"/>
-          <w:sz w:val="24"/>
-        </w:rPr>
-        <w:t> yang merupakan singkatan dari </w:t>
-      </w:r>
-      <w:r>
-        <w:rPr>
-          <w:rStyle w:val="12"/>
-          <w:rFonts w:hint="default" w:asciiTheme="minorAscii" w:hAnsiTheme="minorAscii"/>
-          <w:b w:val="0"/>
-          <w:i w:val="0"/>
-          <w:caps w:val="0"/>
-          <w:smallCaps w:val="0"/>
-          <w:color w:val="24292E"/>
-          <w:spacing w:val="0"/>
-          <w:sz w:val="24"/>
-        </w:rPr>
-        <w:t>Logically Qualified Data Types</w:t>
-      </w:r>
-      <w:r>
-        <w:rPr>
-          <w:rFonts w:hint="default" w:asciiTheme="minorAscii" w:hAnsiTheme="minorAscii"/>
-          <w:b w:val="0"/>
-          <w:i w:val="0"/>
-          <w:caps w:val="0"/>
-          <w:smallCaps w:val="0"/>
-          <w:color w:val="24292E"/>
-          <w:spacing w:val="0"/>
-          <w:sz w:val="24"/>
-        </w:rPr>
-        <w:t>. Pada dasarnya, teknologi ini menggunakan SMT Solver untuk secara instan memverifikasi sebuah program yang sudah dituliskan spesifikasinya dalam </w:t>
-      </w:r>
-      <w:r>
-        <w:rPr>
-          <w:rStyle w:val="12"/>
-          <w:rFonts w:hint="default" w:asciiTheme="minorAscii" w:hAnsiTheme="minorAscii"/>
-          <w:b w:val="0"/>
-          <w:i w:val="0"/>
-          <w:caps w:val="0"/>
-          <w:smallCaps w:val="0"/>
-          <w:color w:val="24292E"/>
-          <w:spacing w:val="0"/>
-          <w:sz w:val="24"/>
-        </w:rPr>
-        <w:t>Liquid Types</w:t>
-      </w:r>
-      <w:r>
-        <w:rPr>
-          <w:rFonts w:hint="default" w:asciiTheme="minorAscii" w:hAnsiTheme="minorAscii"/>
-          <w:b w:val="0"/>
-          <w:i w:val="0"/>
-          <w:caps w:val="0"/>
-          <w:smallCaps w:val="0"/>
-          <w:color w:val="24292E"/>
-          <w:spacing w:val="0"/>
-          <w:sz w:val="24"/>
-        </w:rPr>
-        <w:t>. Dengan itu, tidaklah lagi diperlukan waktu yang panjang untuk memverifikasi program dengan menuliskan persamaan matematika dengan tangan karena hal itu sudah bisa ditangani oleh komputer.</w:t>
-      </w:r>
     </w:p>
     <w:p>
       <w:pPr>
@@ -3207,7 +3239,7 @@
           <w:spacing w:val="0"/>
           <w:sz w:val="24"/>
         </w:rPr>
-        <w:t>Liquid Types</w:t>
+        <w:t>Kelemahan Liquid Haskell</w:t>
       </w:r>
     </w:p>
     <w:p>
@@ -3244,164 +3276,20 @@
           <w:spacing w:val="0"/>
           <w:sz w:val="24"/>
         </w:rPr>
-        <w:t>Usage of SMT Solver in Liquid Haskell</w:t>
-      </w:r>
-    </w:p>
-    <w:p>
-      <w:pPr>
-        <w:pStyle w:val="4"/>
-        <w:widowControl/>
-        <w:numPr>
-          <w:ilvl w:val="0"/>
-          <w:numId w:val="5"/>
-        </w:numPr>
-        <w:bidi w:val="0"/>
-        <w:spacing w:before="0" w:after="240" w:line="480" w:lineRule="auto"/>
-        <w:ind w:left="707" w:firstLine="0"/>
-        <w:jc w:val="both"/>
-        <w:rPr>
-          <w:rFonts w:hint="default" w:asciiTheme="minorAscii" w:hAnsiTheme="minorAscii"/>
-          <w:b w:val="0"/>
-          <w:i w:val="0"/>
-          <w:caps w:val="0"/>
-          <w:smallCaps w:val="0"/>
-          <w:color w:val="24292E"/>
-          <w:spacing w:val="0"/>
-          <w:sz w:val="24"/>
-        </w:rPr>
-      </w:pPr>
-      <w:r>
-        <w:rPr>
-          <w:rFonts w:hint="default" w:asciiTheme="minorAscii" w:hAnsiTheme="minorAscii"/>
-          <w:b w:val="0"/>
-          <w:i w:val="0"/>
-          <w:caps w:val="0"/>
-          <w:smallCaps w:val="0"/>
-          <w:color w:val="24292E"/>
-          <w:spacing w:val="0"/>
-          <w:sz w:val="24"/>
-        </w:rPr>
-        <w:t>Kelemahan Liquid Haskell</w:t>
-      </w:r>
-    </w:p>
-    <w:p>
-      <w:pPr>
-        <w:pStyle w:val="4"/>
-        <w:widowControl/>
-        <w:numPr>
-          <w:ilvl w:val="0"/>
-          <w:numId w:val="5"/>
-        </w:numPr>
-        <w:bidi w:val="0"/>
-        <w:spacing w:before="0" w:after="240" w:line="480" w:lineRule="auto"/>
-        <w:ind w:left="707" w:firstLine="0"/>
-        <w:jc w:val="both"/>
-        <w:rPr>
-          <w:rFonts w:hint="default" w:asciiTheme="minorAscii" w:hAnsiTheme="minorAscii"/>
-          <w:b w:val="0"/>
-          <w:i w:val="0"/>
-          <w:caps w:val="0"/>
-          <w:smallCaps w:val="0"/>
-          <w:color w:val="24292E"/>
-          <w:spacing w:val="0"/>
-          <w:sz w:val="24"/>
-        </w:rPr>
-      </w:pPr>
-      <w:r>
-        <w:rPr>
-          <w:rFonts w:hint="default" w:asciiTheme="minorAscii" w:hAnsiTheme="minorAscii"/>
-          <w:b w:val="0"/>
-          <w:i w:val="0"/>
-          <w:caps w:val="0"/>
-          <w:smallCaps w:val="0"/>
-          <w:color w:val="24292E"/>
-          <w:spacing w:val="0"/>
-          <w:sz w:val="24"/>
-        </w:rPr>
-        <w:t>Refinement, Inference, and Polymorphism</w:t>
-      </w:r>
-    </w:p>
-    <w:p>
-      <w:pPr>
-        <w:pStyle w:val="4"/>
-        <w:widowControl/>
-        <w:numPr>
-          <w:ilvl w:val="0"/>
-          <w:numId w:val="5"/>
-        </w:numPr>
-        <w:bidi w:val="0"/>
-        <w:spacing w:before="0" w:after="240" w:line="480" w:lineRule="auto"/>
-        <w:ind w:left="707" w:firstLine="0"/>
-        <w:jc w:val="both"/>
-        <w:rPr>
-          <w:rFonts w:hint="default" w:asciiTheme="minorAscii" w:hAnsiTheme="minorAscii"/>
-          <w:b w:val="0"/>
-          <w:i w:val="0"/>
-          <w:caps w:val="0"/>
-          <w:smallCaps w:val="0"/>
-          <w:color w:val="24292E"/>
-          <w:spacing w:val="0"/>
-          <w:sz w:val="24"/>
-        </w:rPr>
-      </w:pPr>
-      <w:r>
-        <w:rPr>
-          <w:rFonts w:hint="default" w:asciiTheme="minorAscii" w:hAnsiTheme="minorAscii"/>
-          <w:b w:val="0"/>
-          <w:i w:val="0"/>
-          <w:caps w:val="0"/>
-          <w:smallCaps w:val="0"/>
-          <w:color w:val="24292E"/>
-          <w:spacing w:val="0"/>
-          <w:sz w:val="24"/>
-        </w:rPr>
         <w:t>Liquid haskell Case Studies</w:t>
       </w:r>
     </w:p>
     <w:p>
       <w:pPr>
-        <w:pStyle w:val="6"/>
-        <w:widowControl/>
-        <w:bidi w:val="0"/>
-        <w:spacing w:before="360" w:after="240" w:line="480" w:lineRule="auto"/>
-        <w:ind w:left="0" w:right="0" w:firstLine="0"/>
-        <w:jc w:val="both"/>
-        <w:rPr>
-          <w:rFonts w:hint="default" w:asciiTheme="minorAscii" w:hAnsiTheme="minorAscii"/>
-          <w:b w:val="0"/>
-          <w:i w:val="0"/>
-          <w:caps w:val="0"/>
-          <w:smallCaps w:val="0"/>
-          <w:color w:val="24292E"/>
-          <w:spacing w:val="0"/>
-          <w:sz w:val="24"/>
+        <w:bidi w:val="0"/>
+        <w:spacing w:line="480" w:lineRule="auto"/>
+        <w:jc w:val="both"/>
+        <w:rPr>
+          <w:rFonts w:hint="default" w:asciiTheme="minorAscii" w:hAnsiTheme="minorAscii"/>
         </w:rPr>
       </w:pPr>
       <w:bookmarkStart w:id="17" w:name="concurrency-in-haskell"/>
       <w:bookmarkEnd w:id="17"/>
-      <w:r>
-        <w:rPr>
-          <w:rFonts w:hint="default" w:asciiTheme="minorAscii" w:hAnsiTheme="minorAscii"/>
-          <w:b w:val="0"/>
-          <w:i w:val="0"/>
-          <w:caps w:val="0"/>
-          <w:smallCaps w:val="0"/>
-          <w:color w:val="24292E"/>
-          <w:spacing w:val="0"/>
-          <w:sz w:val="24"/>
-        </w:rPr>
-        <w:t>Concurrency in Haskell</w:t>
-      </w:r>
-    </w:p>
-    <w:p>
-      <w:pPr>
-        <w:bidi w:val="0"/>
-        <w:spacing w:line="480" w:lineRule="auto"/>
-        <w:jc w:val="both"/>
-        <w:rPr>
-          <w:rFonts w:hint="default" w:asciiTheme="minorAscii" w:hAnsiTheme="minorAscii"/>
-        </w:rPr>
-      </w:pPr>
     </w:p>
     <w:sectPr>
       <w:pgSz w:w="11906" w:h="16838"/>

</xml_diff>